<commit_message>
game loft resume and cover letter
</commit_message>
<xml_diff>
--- a/WRIT/Assignments/WRIT220_COVERLETTER_AIDANZIZYS.docx
+++ b/WRIT/Assignments/WRIT220_COVERLETTER_AIDANZIZYS.docx
@@ -63,7 +63,10 @@
         <w:spacing w:line="360" w:lineRule="auto"/>
       </w:pPr>
       <w:r>
-        <w:t>January 31, 2020</w:t>
+        <w:t>February 25</w:t>
+      </w:r>
+      <w:r>
+        <w:t>, 2020</w:t>
       </w:r>
     </w:p>
     <w:p>
@@ -77,16 +80,8 @@
         <w:rPr>
           <w:shd w:val="clear" w:color="auto" w:fill="FFFFFF"/>
         </w:rPr>
-        <w:t xml:space="preserve">Chris </w:t>
-      </w:r>
-      <w:proofErr w:type="spellStart"/>
-      <w:r>
-        <w:rPr>
-          <w:shd w:val="clear" w:color="auto" w:fill="FFFFFF"/>
-        </w:rPr>
-        <w:t>Maheras</w:t>
-      </w:r>
-      <w:proofErr w:type="spellEnd"/>
+        <w:t>Hiring Manager</w:t>
+      </w:r>
     </w:p>
     <w:p>
       <w:pPr>
@@ -154,7 +149,21 @@
           <w:rFonts w:cstheme="minorHAnsi"/>
           <w:shd w:val="clear" w:color="auto" w:fill="FFFFFF"/>
         </w:rPr>
-        <w:t xml:space="preserve">Re: Game Programmer, Job ID: </w:t>
+        <w:t>Re: Game Programmer</w:t>
+      </w:r>
+      <w:r>
+        <w:rPr>
+          <w:rFonts w:cstheme="minorHAnsi"/>
+          <w:shd w:val="clear" w:color="auto" w:fill="FFFFFF"/>
+        </w:rPr>
+        <w:t xml:space="preserve"> Intern</w:t>
+      </w:r>
+      <w:r>
+        <w:rPr>
+          <w:rFonts w:cstheme="minorHAnsi"/>
+          <w:shd w:val="clear" w:color="auto" w:fill="FFFFFF"/>
+        </w:rPr>
+        <w:t xml:space="preserve">, Job ID: </w:t>
       </w:r>
       <w:r>
         <w:rPr>
@@ -183,9 +192,8 @@
           <w:szCs w:val="21"/>
           <w:shd w:val="clear" w:color="auto" w:fill="FFFFFF"/>
         </w:rPr>
-        <w:t xml:space="preserve">Dear Mr. </w:t>
-      </w:r>
-      <w:proofErr w:type="spellStart"/>
+        <w:t xml:space="preserve">Dear </w:t>
+      </w:r>
       <w:r>
         <w:rPr>
           <w:rFonts w:ascii="Arial" w:hAnsi="Arial" w:cs="Arial"/>
@@ -193,9 +201,8 @@
           <w:szCs w:val="21"/>
           <w:shd w:val="clear" w:color="auto" w:fill="FFFFFF"/>
         </w:rPr>
-        <w:t>Maheras</w:t>
-      </w:r>
-      <w:proofErr w:type="spellEnd"/>
+        <w:t>Hiring Manager</w:t>
+      </w:r>
       <w:r>
         <w:rPr>
           <w:rFonts w:ascii="Arial" w:hAnsi="Arial" w:cs="Arial"/>
@@ -216,7 +223,19 @@
         <w:rPr>
           <w:rFonts w:cstheme="minorHAnsi"/>
         </w:rPr>
-        <w:t xml:space="preserve">Please accept this cover letter and enclosed resume for my application to the position of Game Programmer at Gameloft Toronto. </w:t>
+        <w:t>Please accept this cover letter and enclosed resume for my application to the position of Game Programmer</w:t>
+      </w:r>
+      <w:r>
+        <w:rPr>
+          <w:rFonts w:cstheme="minorHAnsi"/>
+        </w:rPr>
+        <w:t xml:space="preserve"> Intern</w:t>
+      </w:r>
+      <w:r>
+        <w:rPr>
+          <w:rFonts w:cstheme="minorHAnsi"/>
+        </w:rPr>
+        <w:t xml:space="preserve"> at Gameloft Toronto. </w:t>
       </w:r>
       <w:r>
         <w:rPr>
@@ -240,411 +259,476 @@
         <w:rPr>
           <w:rFonts w:cstheme="minorHAnsi"/>
         </w:rPr>
-        <w:t xml:space="preserve"> Game Programming program at Humber College. </w:t>
-      </w:r>
-      <w:r>
-        <w:rPr>
-          <w:rFonts w:cstheme="minorHAnsi"/>
-        </w:rPr>
-        <w:t>I have excelled in 3D programming</w:t>
-      </w:r>
-      <w:r>
-        <w:rPr>
-          <w:rFonts w:cstheme="minorHAnsi"/>
-        </w:rPr>
-        <w:t xml:space="preserve"> in C</w:t>
-      </w:r>
-      <w:r>
-        <w:rPr>
-          <w:rFonts w:cstheme="minorHAnsi"/>
-        </w:rPr>
-        <w:t xml:space="preserve"> and </w:t>
-      </w:r>
-      <w:r>
-        <w:rPr>
-          <w:rFonts w:cstheme="minorHAnsi"/>
-        </w:rPr>
-        <w:t>C++</w:t>
-      </w:r>
-      <w:r>
-        <w:rPr>
-          <w:rFonts w:cstheme="minorHAnsi"/>
-        </w:rPr>
-        <w:t>,</w:t>
-      </w:r>
-      <w:r>
-        <w:rPr>
-          <w:rFonts w:cstheme="minorHAnsi"/>
-        </w:rPr>
-        <w:t xml:space="preserve"> </w:t>
-      </w:r>
-      <w:r>
-        <w:rPr>
-          <w:rFonts w:cstheme="minorHAnsi"/>
-        </w:rPr>
-        <w:t xml:space="preserve">have </w:t>
-      </w:r>
-      <w:r>
-        <w:rPr>
-          <w:rFonts w:cstheme="minorHAnsi"/>
-        </w:rPr>
-        <w:t xml:space="preserve">a </w:t>
-      </w:r>
-      <w:r>
-        <w:rPr>
-          <w:rFonts w:cstheme="minorHAnsi"/>
-        </w:rPr>
-        <w:t xml:space="preserve">strong </w:t>
-      </w:r>
-      <w:r>
-        <w:rPr>
-          <w:rFonts w:cstheme="minorHAnsi"/>
-        </w:rPr>
-        <w:t xml:space="preserve">understanding </w:t>
-      </w:r>
-      <w:r>
-        <w:rPr>
-          <w:rFonts w:cstheme="minorHAnsi"/>
-        </w:rPr>
-        <w:t>of</w:t>
-      </w:r>
-      <w:r>
-        <w:rPr>
-          <w:rFonts w:cstheme="minorHAnsi"/>
-        </w:rPr>
-        <w:t xml:space="preserve"> game engines</w:t>
-      </w:r>
-      <w:r>
-        <w:rPr>
-          <w:rFonts w:cstheme="minorHAnsi"/>
-        </w:rPr>
-        <w:t>,</w:t>
-      </w:r>
-      <w:r>
-        <w:rPr>
-          <w:rFonts w:cstheme="minorHAnsi"/>
-        </w:rPr>
-        <w:t xml:space="preserve"> </w:t>
-      </w:r>
-      <w:r>
-        <w:rPr>
-          <w:rFonts w:cstheme="minorHAnsi"/>
-        </w:rPr>
-        <w:t>and given my work within my teams, I believe I</w:t>
-      </w:r>
-      <w:r>
-        <w:rPr>
-          <w:rFonts w:cstheme="minorHAnsi"/>
-        </w:rPr>
-        <w:t xml:space="preserve"> would</w:t>
-      </w:r>
-      <w:r>
-        <w:rPr>
-          <w:rFonts w:cstheme="minorHAnsi"/>
-        </w:rPr>
-        <w:t xml:space="preserve"> be a strong culture fit for your organization. </w:t>
-      </w:r>
-    </w:p>
-    <w:p>
-      <w:pPr>
-        <w:rPr>
-          <w:rFonts w:cstheme="minorHAnsi"/>
-        </w:rPr>
-      </w:pPr>
-      <w:r>
-        <w:rPr>
-          <w:rFonts w:cstheme="minorHAnsi"/>
-        </w:rPr>
-        <w:t>I have enjoyed the challenge of building my own game engine and have pushed myself to learn</w:t>
-      </w:r>
-      <w:r>
-        <w:rPr>
-          <w:rFonts w:cstheme="minorHAnsi"/>
-        </w:rPr>
-        <w:t xml:space="preserve"> about and include </w:t>
-      </w:r>
-      <w:r>
-        <w:rPr>
-          <w:rFonts w:cstheme="minorHAnsi"/>
-        </w:rPr>
-        <w:t xml:space="preserve">advanced features, established design patterns, </w:t>
-      </w:r>
-      <w:r>
-        <w:rPr>
-          <w:rFonts w:cstheme="minorHAnsi"/>
-        </w:rPr>
-        <w:t>and new techniques into my code</w:t>
-      </w:r>
-      <w:r>
-        <w:rPr>
-          <w:rFonts w:cstheme="minorHAnsi"/>
-        </w:rPr>
-        <w:t xml:space="preserve">. </w:t>
-      </w:r>
-      <w:r>
-        <w:rPr>
-          <w:rFonts w:cstheme="minorHAnsi"/>
-        </w:rPr>
-        <w:t>My engine features an advanced renderer</w:t>
-      </w:r>
-      <w:r>
-        <w:rPr>
-          <w:rFonts w:cstheme="minorHAnsi"/>
-        </w:rPr>
-        <w:t xml:space="preserve"> </w:t>
-      </w:r>
-      <w:r>
-        <w:rPr>
-          <w:rFonts w:cstheme="minorHAnsi"/>
-        </w:rPr>
-        <w:t>built in DirectX12 with full raytracing support</w:t>
-      </w:r>
-      <w:r>
-        <w:rPr>
-          <w:rFonts w:cstheme="minorHAnsi"/>
-        </w:rPr>
-        <w:t xml:space="preserve">, </w:t>
-      </w:r>
-      <w:r>
-        <w:rPr>
-          <w:rFonts w:cstheme="minorHAnsi"/>
-        </w:rPr>
-        <w:t>a</w:t>
-      </w:r>
-      <w:r>
-        <w:rPr>
-          <w:rFonts w:cstheme="minorHAnsi"/>
-        </w:rPr>
-        <w:t xml:space="preserve">n </w:t>
-      </w:r>
-      <w:r>
-        <w:rPr>
-          <w:rFonts w:cstheme="minorHAnsi"/>
-        </w:rPr>
-        <w:t xml:space="preserve">advanced method of </w:t>
-      </w:r>
-      <w:r>
-        <w:rPr>
-          <w:rFonts w:cstheme="minorHAnsi"/>
-        </w:rPr>
-        <w:t xml:space="preserve">creating </w:t>
-      </w:r>
-      <w:r>
-        <w:rPr>
-          <w:rFonts w:cstheme="minorHAnsi"/>
-        </w:rPr>
-        <w:t xml:space="preserve">3D graphics. </w:t>
-      </w:r>
-      <w:r>
-        <w:rPr>
-          <w:rFonts w:cstheme="minorHAnsi"/>
-        </w:rPr>
-        <w:t>I have also developed a high degree of knowledge in data structures and algorithms</w:t>
-      </w:r>
-      <w:r>
-        <w:rPr>
-          <w:rFonts w:cstheme="minorHAnsi"/>
-        </w:rPr>
-        <w:t>, frequently building my own for custom use.</w:t>
-      </w:r>
-      <w:r>
-        <w:rPr>
-          <w:rFonts w:cstheme="minorHAnsi"/>
-        </w:rPr>
-        <w:t xml:space="preserve"> </w:t>
-      </w:r>
-    </w:p>
-    <w:p>
-      <w:pPr>
-        <w:rPr>
-          <w:rFonts w:cstheme="minorHAnsi"/>
-        </w:rPr>
-      </w:pPr>
-      <w:r>
-        <w:rPr>
-          <w:rFonts w:cstheme="minorHAnsi"/>
-        </w:rPr>
-        <w:t xml:space="preserve">While working at Quay Asia Ltd., a consulting firm in Bangladesh, I </w:t>
-      </w:r>
-      <w:r>
-        <w:rPr>
-          <w:rFonts w:cstheme="minorHAnsi"/>
-        </w:rPr>
-        <w:t xml:space="preserve">carried out </w:t>
-      </w:r>
-      <w:r>
-        <w:rPr>
-          <w:rFonts w:cstheme="minorHAnsi"/>
-        </w:rPr>
-        <w:t>recurring tasks</w:t>
-      </w:r>
-      <w:r>
-        <w:rPr>
-          <w:rFonts w:cstheme="minorHAnsi"/>
-        </w:rPr>
-        <w:t xml:space="preserve"> </w:t>
-      </w:r>
-      <w:r>
-        <w:rPr>
-          <w:rFonts w:cstheme="minorHAnsi"/>
-        </w:rPr>
-        <w:t xml:space="preserve">such as contributing to our weekly newsletter, </w:t>
-      </w:r>
-      <w:r>
-        <w:rPr>
-          <w:rFonts w:cstheme="minorHAnsi"/>
-        </w:rPr>
-        <w:t>seeking out interviews with important industry figures, and</w:t>
-      </w:r>
-      <w:r>
-        <w:rPr>
-          <w:rFonts w:cstheme="minorHAnsi"/>
-        </w:rPr>
-        <w:t xml:space="preserve"> carrying out research on key labour market issues</w:t>
-      </w:r>
-      <w:r>
-        <w:rPr>
-          <w:rFonts w:cstheme="minorHAnsi"/>
-        </w:rPr>
-        <w:t xml:space="preserve"> without </w:t>
-      </w:r>
-      <w:r>
-        <w:rPr>
-          <w:rFonts w:cstheme="minorHAnsi"/>
-        </w:rPr>
-        <w:t xml:space="preserve">very much </w:t>
-      </w:r>
-      <w:r>
-        <w:rPr>
-          <w:rFonts w:cstheme="minorHAnsi"/>
-        </w:rPr>
-        <w:t>assistance or intervention.</w:t>
-      </w:r>
-      <w:r>
-        <w:rPr>
-          <w:rFonts w:cstheme="minorHAnsi"/>
-        </w:rPr>
-        <w:t xml:space="preserve"> </w:t>
-      </w:r>
-      <w:r>
-        <w:rPr>
-          <w:rFonts w:cstheme="minorHAnsi"/>
-        </w:rPr>
-        <w:t>Furthermore, m</w:t>
-      </w:r>
-      <w:r>
-        <w:rPr>
-          <w:rFonts w:cstheme="minorHAnsi"/>
-        </w:rPr>
-        <w:t>y</w:t>
-      </w:r>
-      <w:r>
-        <w:rPr>
-          <w:rFonts w:cstheme="minorHAnsi"/>
-        </w:rPr>
-        <w:t xml:space="preserve"> work</w:t>
-      </w:r>
-      <w:r>
-        <w:rPr>
-          <w:rFonts w:cstheme="minorHAnsi"/>
-        </w:rPr>
-        <w:t xml:space="preserve"> always fit into the goals of the broader team and I made sure to align my research with the vision and direction of the firm. </w:t>
-      </w:r>
-      <w:r>
-        <w:rPr>
-          <w:rFonts w:cstheme="minorHAnsi"/>
-        </w:rPr>
-        <w:t>Similarly, while an assistant director at</w:t>
-      </w:r>
-      <w:r>
-        <w:rPr>
-          <w:rFonts w:cstheme="minorHAnsi"/>
-        </w:rPr>
-        <w:t xml:space="preserve"> Ontario</w:t>
-      </w:r>
-      <w:r>
-        <w:rPr>
-          <w:rFonts w:cstheme="minorHAnsi"/>
-        </w:rPr>
-        <w:t xml:space="preserve"> Pioneer Camp, </w:t>
-      </w:r>
-      <w:r>
-        <w:rPr>
-          <w:rFonts w:cstheme="minorHAnsi"/>
-        </w:rPr>
-        <w:t xml:space="preserve">I was tasked with </w:t>
-      </w:r>
-      <w:r>
-        <w:rPr>
-          <w:rFonts w:cstheme="minorHAnsi"/>
-        </w:rPr>
-        <w:t xml:space="preserve">organizing and managing </w:t>
-      </w:r>
-      <w:r>
-        <w:rPr>
-          <w:rFonts w:cstheme="minorHAnsi"/>
-        </w:rPr>
-        <w:t>the broader leadership team</w:t>
-      </w:r>
-      <w:r>
-        <w:rPr>
-          <w:rFonts w:cstheme="minorHAnsi"/>
-        </w:rPr>
-        <w:t>, and while completing my own tasks, I</w:t>
-      </w:r>
-      <w:r>
-        <w:rPr>
-          <w:rFonts w:cstheme="minorHAnsi"/>
-        </w:rPr>
-        <w:t xml:space="preserve"> had to work with others and be conscientious of the broader team attitude and objective</w:t>
-      </w:r>
-      <w:r>
-        <w:rPr>
-          <w:rFonts w:cstheme="minorHAnsi"/>
-        </w:rPr>
-        <w:t xml:space="preserve">. </w:t>
-      </w:r>
-    </w:p>
-    <w:p>
-      <w:pPr>
-        <w:rPr>
-          <w:rFonts w:cstheme="minorHAnsi"/>
-        </w:rPr>
-      </w:pPr>
-      <w:r>
-        <w:rPr>
-          <w:rFonts w:cstheme="minorHAnsi"/>
-        </w:rPr>
-        <w:t xml:space="preserve">I am confident that my knowledge and skills will be an asset, and my work ethic and team aptitude will make me a good culture fit for Gameloft. </w:t>
-      </w:r>
-      <w:r>
-        <w:rPr>
-          <w:rFonts w:cstheme="minorHAnsi"/>
-        </w:rPr>
-        <w:t xml:space="preserve">Please find my contact information above for any questions you may have. I look forward to hearing from you and thank you for considering my application. </w:t>
-      </w:r>
-    </w:p>
-    <w:p>
-      <w:pPr>
-        <w:rPr>
-          <w:rFonts w:cstheme="minorHAnsi"/>
-        </w:rPr>
-      </w:pPr>
-      <w:r>
-        <w:rPr>
-          <w:rFonts w:cstheme="minorHAnsi"/>
-        </w:rPr>
-        <w:t xml:space="preserve">Sincerely, </w:t>
-      </w:r>
-    </w:p>
-    <w:p>
-      <w:pPr>
-        <w:rPr>
-          <w:rFonts w:cstheme="minorHAnsi"/>
-        </w:rPr>
-      </w:pPr>
+        <w:t xml:space="preserve"> Game Programming program at Humber College</w:t>
+      </w:r>
+      <w:r>
+        <w:rPr>
+          <w:rFonts w:cstheme="minorHAnsi"/>
+        </w:rPr>
+        <w:t xml:space="preserve"> where I</w:t>
+      </w:r>
       <w:bookmarkStart w:id="0" w:name="_GoBack"/>
       <w:bookmarkEnd w:id="0"/>
+      <w:r>
+        <w:rPr>
+          <w:rFonts w:cstheme="minorHAnsi"/>
+        </w:rPr>
+        <w:t xml:space="preserve"> have excelled in 3D programming</w:t>
+      </w:r>
+      <w:r>
+        <w:rPr>
+          <w:rFonts w:cstheme="minorHAnsi"/>
+        </w:rPr>
+        <w:t xml:space="preserve"> in C</w:t>
+      </w:r>
+      <w:r>
+        <w:rPr>
+          <w:rFonts w:cstheme="minorHAnsi"/>
+        </w:rPr>
+        <w:t xml:space="preserve"> and </w:t>
+      </w:r>
+      <w:r>
+        <w:rPr>
+          <w:rFonts w:cstheme="minorHAnsi"/>
+        </w:rPr>
+        <w:t>C++</w:t>
+      </w:r>
+      <w:r>
+        <w:rPr>
+          <w:rFonts w:cstheme="minorHAnsi"/>
+        </w:rPr>
+        <w:t>,</w:t>
+      </w:r>
+      <w:r>
+        <w:rPr>
+          <w:rFonts w:cstheme="minorHAnsi"/>
+        </w:rPr>
+        <w:t xml:space="preserve"> </w:t>
+      </w:r>
+      <w:r>
+        <w:rPr>
+          <w:rFonts w:cstheme="minorHAnsi"/>
+        </w:rPr>
+        <w:t xml:space="preserve">have </w:t>
+      </w:r>
+      <w:r>
+        <w:rPr>
+          <w:rFonts w:cstheme="minorHAnsi"/>
+        </w:rPr>
+        <w:t xml:space="preserve">a </w:t>
+      </w:r>
+      <w:r>
+        <w:rPr>
+          <w:rFonts w:cstheme="minorHAnsi"/>
+        </w:rPr>
+        <w:t xml:space="preserve">strong </w:t>
+      </w:r>
+      <w:r>
+        <w:rPr>
+          <w:rFonts w:cstheme="minorHAnsi"/>
+        </w:rPr>
+        <w:t xml:space="preserve">understanding </w:t>
+      </w:r>
+      <w:r>
+        <w:rPr>
+          <w:rFonts w:cstheme="minorHAnsi"/>
+        </w:rPr>
+        <w:t>of</w:t>
+      </w:r>
+      <w:r>
+        <w:rPr>
+          <w:rFonts w:cstheme="minorHAnsi"/>
+        </w:rPr>
+        <w:t xml:space="preserve"> game engines</w:t>
+      </w:r>
+      <w:r>
+        <w:rPr>
+          <w:rFonts w:cstheme="minorHAnsi"/>
+        </w:rPr>
+        <w:t>,</w:t>
+      </w:r>
+      <w:r>
+        <w:rPr>
+          <w:rFonts w:cstheme="minorHAnsi"/>
+        </w:rPr>
+        <w:t xml:space="preserve"> </w:t>
+      </w:r>
+      <w:r>
+        <w:rPr>
+          <w:rFonts w:cstheme="minorHAnsi"/>
+        </w:rPr>
+        <w:t>and given my work within my teams, I believe I</w:t>
+      </w:r>
+      <w:r>
+        <w:rPr>
+          <w:rFonts w:cstheme="minorHAnsi"/>
+        </w:rPr>
+        <w:t xml:space="preserve"> would</w:t>
+      </w:r>
+      <w:r>
+        <w:rPr>
+          <w:rFonts w:cstheme="minorHAnsi"/>
+        </w:rPr>
+        <w:t xml:space="preserve"> be a strong culture fit for your organization. </w:t>
+      </w:r>
+    </w:p>
+    <w:p>
+      <w:pPr>
+        <w:rPr>
+          <w:rFonts w:cstheme="minorHAnsi"/>
+        </w:rPr>
+      </w:pPr>
+      <w:r>
+        <w:rPr>
+          <w:rFonts w:cstheme="minorHAnsi"/>
+        </w:rPr>
+        <w:t>I have enjoyed the challenge of building my own game engine and have pushed myself to learn</w:t>
+      </w:r>
+      <w:r>
+        <w:rPr>
+          <w:rFonts w:cstheme="minorHAnsi"/>
+        </w:rPr>
+        <w:t xml:space="preserve"> about and include </w:t>
+      </w:r>
+      <w:r>
+        <w:rPr>
+          <w:rFonts w:cstheme="minorHAnsi"/>
+        </w:rPr>
+        <w:t xml:space="preserve">advanced features, established design patterns, </w:t>
+      </w:r>
+      <w:r>
+        <w:rPr>
+          <w:rFonts w:cstheme="minorHAnsi"/>
+        </w:rPr>
+        <w:t>and new techniques into my code</w:t>
+      </w:r>
+      <w:r>
+        <w:rPr>
+          <w:rFonts w:cstheme="minorHAnsi"/>
+        </w:rPr>
+        <w:t xml:space="preserve">. </w:t>
+      </w:r>
+      <w:r>
+        <w:rPr>
+          <w:rFonts w:cstheme="minorHAnsi"/>
+        </w:rPr>
+        <w:t>My engine features an advanced renderer</w:t>
+      </w:r>
+      <w:r>
+        <w:rPr>
+          <w:rFonts w:cstheme="minorHAnsi"/>
+        </w:rPr>
+        <w:t xml:space="preserve"> </w:t>
+      </w:r>
+      <w:r>
+        <w:rPr>
+          <w:rFonts w:cstheme="minorHAnsi"/>
+        </w:rPr>
+        <w:t>built in DirectX12 with</w:t>
+      </w:r>
+      <w:r>
+        <w:rPr>
+          <w:rFonts w:cstheme="minorHAnsi"/>
+        </w:rPr>
+        <w:t xml:space="preserve"> support for </w:t>
+      </w:r>
+      <w:r>
+        <w:rPr>
+          <w:rFonts w:cstheme="minorHAnsi"/>
+        </w:rPr>
+        <w:t>NVIDIA based raytracing</w:t>
+      </w:r>
+      <w:r>
+        <w:rPr>
+          <w:rFonts w:cstheme="minorHAnsi"/>
+        </w:rPr>
+        <w:t xml:space="preserve">, </w:t>
+      </w:r>
+      <w:r>
+        <w:rPr>
+          <w:rFonts w:cstheme="minorHAnsi"/>
+        </w:rPr>
+        <w:t>a</w:t>
+      </w:r>
+      <w:r>
+        <w:rPr>
+          <w:rFonts w:cstheme="minorHAnsi"/>
+        </w:rPr>
+        <w:t xml:space="preserve">n </w:t>
+      </w:r>
+      <w:r>
+        <w:rPr>
+          <w:rFonts w:cstheme="minorHAnsi"/>
+        </w:rPr>
+        <w:t xml:space="preserve">advanced method of </w:t>
+      </w:r>
+      <w:r>
+        <w:rPr>
+          <w:rFonts w:cstheme="minorHAnsi"/>
+        </w:rPr>
+        <w:t xml:space="preserve">creating </w:t>
+      </w:r>
+      <w:r>
+        <w:rPr>
+          <w:rFonts w:cstheme="minorHAnsi"/>
+        </w:rPr>
+        <w:t xml:space="preserve">3D graphics. </w:t>
+      </w:r>
+      <w:r>
+        <w:rPr>
+          <w:rFonts w:cstheme="minorHAnsi"/>
+        </w:rPr>
+        <w:t>I have also developed a high degree of knowledge in data structures and algorithms</w:t>
+      </w:r>
+      <w:r>
+        <w:rPr>
+          <w:rFonts w:cstheme="minorHAnsi"/>
+        </w:rPr>
+        <w:t>, frequently building my own for custom use.</w:t>
+      </w:r>
+      <w:r>
+        <w:rPr>
+          <w:rFonts w:cstheme="minorHAnsi"/>
+        </w:rPr>
+        <w:t xml:space="preserve"> </w:t>
+      </w:r>
+      <w:r>
+        <w:rPr>
+          <w:rFonts w:cstheme="minorHAnsi"/>
+        </w:rPr>
+        <w:t>In my course work I have</w:t>
+      </w:r>
+      <w:r>
+        <w:rPr>
+          <w:rFonts w:cstheme="minorHAnsi"/>
+        </w:rPr>
+        <w:t xml:space="preserve"> used my own engine, but also Unity and Unreal Engine to</w:t>
+      </w:r>
+      <w:r>
+        <w:rPr>
+          <w:rFonts w:cstheme="minorHAnsi"/>
+        </w:rPr>
+        <w:t xml:space="preserve"> </w:t>
+      </w:r>
+      <w:r>
+        <w:rPr>
+          <w:rFonts w:cstheme="minorHAnsi"/>
+        </w:rPr>
+        <w:t xml:space="preserve">build </w:t>
+      </w:r>
+      <w:r>
+        <w:rPr>
+          <w:rFonts w:cstheme="minorHAnsi"/>
+        </w:rPr>
+        <w:t>advanced artificial intelligence, including building my own behaviour tree systems, using graph theory to build more complex artificial social systems, and coding general artificial behaviour.</w:t>
+      </w:r>
+      <w:r>
+        <w:rPr>
+          <w:rFonts w:cstheme="minorHAnsi"/>
+        </w:rPr>
+        <w:t xml:space="preserve"> </w:t>
+      </w:r>
+    </w:p>
+    <w:p>
+      <w:pPr>
+        <w:rPr>
+          <w:rFonts w:cstheme="minorHAnsi"/>
+        </w:rPr>
+      </w:pPr>
+      <w:r>
+        <w:rPr>
+          <w:rFonts w:cstheme="minorHAnsi"/>
+        </w:rPr>
+        <w:t xml:space="preserve">While working at Quay Asia Ltd., a consulting firm in Bangladesh, I </w:t>
+      </w:r>
+      <w:r>
+        <w:rPr>
+          <w:rFonts w:cstheme="minorHAnsi"/>
+        </w:rPr>
+        <w:t xml:space="preserve">carried out </w:t>
+      </w:r>
+      <w:r>
+        <w:rPr>
+          <w:rFonts w:cstheme="minorHAnsi"/>
+        </w:rPr>
+        <w:t>recurring tasks</w:t>
+      </w:r>
+      <w:r>
+        <w:rPr>
+          <w:rFonts w:cstheme="minorHAnsi"/>
+        </w:rPr>
+        <w:t xml:space="preserve"> </w:t>
+      </w:r>
+      <w:r>
+        <w:rPr>
+          <w:rFonts w:cstheme="minorHAnsi"/>
+        </w:rPr>
+        <w:t xml:space="preserve">such as contributing to our weekly newsletter, </w:t>
+      </w:r>
+      <w:r>
+        <w:rPr>
+          <w:rFonts w:cstheme="minorHAnsi"/>
+        </w:rPr>
+        <w:t>seeking out interviews with important industry figures, and</w:t>
+      </w:r>
+      <w:r>
+        <w:rPr>
+          <w:rFonts w:cstheme="minorHAnsi"/>
+        </w:rPr>
+        <w:t xml:space="preserve"> carrying out research on key labour market issues</w:t>
+      </w:r>
+      <w:r>
+        <w:rPr>
+          <w:rFonts w:cstheme="minorHAnsi"/>
+        </w:rPr>
+        <w:t xml:space="preserve"> without </w:t>
+      </w:r>
+      <w:r>
+        <w:rPr>
+          <w:rFonts w:cstheme="minorHAnsi"/>
+        </w:rPr>
+        <w:t xml:space="preserve">very much </w:t>
+      </w:r>
+      <w:r>
+        <w:rPr>
+          <w:rFonts w:cstheme="minorHAnsi"/>
+        </w:rPr>
+        <w:t>assistance or intervention.</w:t>
+      </w:r>
+      <w:r>
+        <w:rPr>
+          <w:rFonts w:cstheme="minorHAnsi"/>
+        </w:rPr>
+        <w:t xml:space="preserve"> </w:t>
+      </w:r>
+      <w:r>
+        <w:rPr>
+          <w:rFonts w:cstheme="minorHAnsi"/>
+        </w:rPr>
+        <w:t>M</w:t>
+      </w:r>
+      <w:r>
+        <w:rPr>
+          <w:rFonts w:cstheme="minorHAnsi"/>
+        </w:rPr>
+        <w:t>y</w:t>
+      </w:r>
+      <w:r>
+        <w:rPr>
+          <w:rFonts w:cstheme="minorHAnsi"/>
+        </w:rPr>
+        <w:t xml:space="preserve"> work</w:t>
+      </w:r>
+      <w:r>
+        <w:rPr>
+          <w:rFonts w:cstheme="minorHAnsi"/>
+        </w:rPr>
+        <w:t xml:space="preserve"> always fit into the goals of the broader team and I made sure to align my research with the vision and direction of the firm. </w:t>
+      </w:r>
+      <w:r>
+        <w:rPr>
+          <w:rFonts w:cstheme="minorHAnsi"/>
+        </w:rPr>
+        <w:t>Similarly, while an assistant director at</w:t>
+      </w:r>
+      <w:r>
+        <w:rPr>
+          <w:rFonts w:cstheme="minorHAnsi"/>
+        </w:rPr>
+        <w:t xml:space="preserve"> Ontario</w:t>
+      </w:r>
+      <w:r>
+        <w:rPr>
+          <w:rFonts w:cstheme="minorHAnsi"/>
+        </w:rPr>
+        <w:t xml:space="preserve"> Pioneer Camp, </w:t>
+      </w:r>
+      <w:r>
+        <w:rPr>
+          <w:rFonts w:cstheme="minorHAnsi"/>
+        </w:rPr>
+        <w:t xml:space="preserve">I was tasked with </w:t>
+      </w:r>
+      <w:r>
+        <w:rPr>
+          <w:rFonts w:cstheme="minorHAnsi"/>
+        </w:rPr>
+        <w:t xml:space="preserve">organizing and managing </w:t>
+      </w:r>
+      <w:r>
+        <w:rPr>
+          <w:rFonts w:cstheme="minorHAnsi"/>
+        </w:rPr>
+        <w:t>the broader leadership team</w:t>
+      </w:r>
+      <w:r>
+        <w:rPr>
+          <w:rFonts w:cstheme="minorHAnsi"/>
+        </w:rPr>
+        <w:t>, and while completing my own tasks, I</w:t>
+      </w:r>
+      <w:r>
+        <w:rPr>
+          <w:rFonts w:cstheme="minorHAnsi"/>
+        </w:rPr>
+        <w:t xml:space="preserve"> had to work with others and be </w:t>
+      </w:r>
+      <w:r>
+        <w:rPr>
+          <w:rFonts w:cstheme="minorHAnsi"/>
+        </w:rPr>
+        <w:t xml:space="preserve">conscious </w:t>
+      </w:r>
+      <w:r>
+        <w:rPr>
+          <w:rFonts w:cstheme="minorHAnsi"/>
+        </w:rPr>
+        <w:t>of the broader team</w:t>
+      </w:r>
+      <w:r>
+        <w:rPr>
+          <w:rFonts w:cstheme="minorHAnsi"/>
+        </w:rPr>
+        <w:t xml:space="preserve"> objectives.</w:t>
+      </w:r>
+      <w:r>
+        <w:rPr>
+          <w:rFonts w:cstheme="minorHAnsi"/>
+        </w:rPr>
+        <w:t xml:space="preserve"> </w:t>
+      </w:r>
+    </w:p>
+    <w:p>
+      <w:pPr>
+        <w:rPr>
+          <w:rFonts w:cstheme="minorHAnsi"/>
+        </w:rPr>
+      </w:pPr>
+      <w:r>
+        <w:rPr>
+          <w:rFonts w:cstheme="minorHAnsi"/>
+        </w:rPr>
+        <w:t xml:space="preserve">I am confident that my knowledge and skills will be an asset, and my work ethic and team aptitude will make me a good culture fit for Gameloft. </w:t>
+      </w:r>
+      <w:r>
+        <w:rPr>
+          <w:rFonts w:cstheme="minorHAnsi"/>
+        </w:rPr>
+        <w:t xml:space="preserve">Please find my contact information above for any questions you may have. I look forward to hearing from you and thank you for considering my application. </w:t>
+      </w:r>
+    </w:p>
+    <w:p>
+      <w:pPr>
+        <w:rPr>
+          <w:rFonts w:cstheme="minorHAnsi"/>
+        </w:rPr>
+      </w:pPr>
+      <w:r>
+        <w:rPr>
+          <w:rFonts w:cstheme="minorHAnsi"/>
+        </w:rPr>
+        <w:t xml:space="preserve">Sincerely, </w:t>
+      </w:r>
     </w:p>
     <w:p>
       <w:pPr>

</xml_diff>